<commit_message>
Commit #7 - Nov 19, 2015 - 04:30 IST
Added Submit Deal(/api/v1/sumbit/deal) POST Endpoint, View
Profile(/api/v1/view/profile/:username). Added deal_state Table. Updated
API Documentation v1.0. Database Backup #3
</commit_message>
<xml_diff>
--- a/assets/docs/API_Documentation_v1.0.docx
+++ b/assets/docs/API_Documentation_v1.0.docx
@@ -4,15 +4,6 @@
   <w:body>
     <w:p>
       <w:pPr>
-        <w:rPr>
-          <w:rFonts w:ascii="Segoe UI" w:hAnsi="Segoe UI" w:cs="Segoe UI"/>
-          <w:sz w:val="28"/>
-          <w:szCs w:val="28"/>
-        </w:rPr>
-      </w:pPr>
-    </w:p>
-    <w:p>
-      <w:pPr>
         <w:pStyle w:val="Heading1"/>
         <w:rPr>
           <w:rFonts w:ascii="Segoe UI" w:hAnsi="Segoe UI" w:cs="Segoe UI"/>
@@ -69,36 +60,8 @@
           <w:sz w:val="28"/>
           <w:szCs w:val="28"/>
         </w:rPr>
-        <w:t>/</w:t>
-      </w:r>
-      <w:proofErr w:type="spellStart"/>
-      <w:r>
-        <w:rPr>
-          <w:rFonts w:ascii="Segoe UI" w:hAnsi="Segoe UI" w:cs="Segoe UI"/>
-          <w:sz w:val="28"/>
-          <w:szCs w:val="28"/>
-        </w:rPr>
-        <w:t>api</w:t>
-      </w:r>
-      <w:proofErr w:type="spellEnd"/>
-      <w:r>
-        <w:rPr>
-          <w:rFonts w:ascii="Segoe UI" w:hAnsi="Segoe UI" w:cs="Segoe UI"/>
-          <w:sz w:val="28"/>
-          <w:szCs w:val="28"/>
-        </w:rPr>
-        <w:t>/v1/submit/</w:t>
-      </w:r>
-      <w:proofErr w:type="spellStart"/>
-      <w:r>
-        <w:rPr>
-          <w:rFonts w:ascii="Segoe UI" w:hAnsi="Segoe UI" w:cs="Segoe UI"/>
-          <w:sz w:val="28"/>
-          <w:szCs w:val="28"/>
-        </w:rPr>
-        <w:t>misc</w:t>
-      </w:r>
-      <w:proofErr w:type="spellEnd"/>
+        <w:t>/api/v1/submit/misc</w:t>
+      </w:r>
     </w:p>
     <w:p>
       <w:pPr>
@@ -154,44 +117,7 @@
           <w:szCs w:val="28"/>
         </w:rPr>
         <w:tab/>
-      </w:r>
-      <w:proofErr w:type="spellStart"/>
-      <w:proofErr w:type="gramStart"/>
-      <w:r>
-        <w:rPr>
-          <w:rFonts w:ascii="Segoe UI" w:hAnsi="Segoe UI" w:cs="Segoe UI"/>
-          <w:sz w:val="28"/>
-          <w:szCs w:val="28"/>
-        </w:rPr>
-        <w:t>threadTypeId</w:t>
-      </w:r>
-      <w:proofErr w:type="spellEnd"/>
-      <w:proofErr w:type="gramEnd"/>
-      <w:r>
-        <w:rPr>
-          <w:rFonts w:ascii="Segoe UI" w:hAnsi="Segoe UI" w:cs="Segoe UI"/>
-          <w:sz w:val="28"/>
-          <w:szCs w:val="28"/>
-        </w:rPr>
-        <w:t xml:space="preserve">: </w:t>
-      </w:r>
-      <w:proofErr w:type="spellStart"/>
-      <w:r>
-        <w:rPr>
-          <w:rFonts w:ascii="Segoe UI" w:hAnsi="Segoe UI" w:cs="Segoe UI"/>
-          <w:sz w:val="28"/>
-          <w:szCs w:val="28"/>
-        </w:rPr>
-        <w:t>int</w:t>
-      </w:r>
-      <w:proofErr w:type="spellEnd"/>
-      <w:r>
-        <w:rPr>
-          <w:rFonts w:ascii="Segoe UI" w:hAnsi="Segoe UI" w:cs="Segoe UI"/>
-          <w:sz w:val="28"/>
-          <w:szCs w:val="28"/>
-        </w:rPr>
-        <w:t>,</w:t>
+        <w:t>threadTypeId: int,</w:t>
       </w:r>
     </w:p>
     <w:p>
@@ -210,24 +136,7 @@
           <w:szCs w:val="28"/>
         </w:rPr>
         <w:tab/>
-      </w:r>
-      <w:proofErr w:type="gramStart"/>
-      <w:r>
-        <w:rPr>
-          <w:rFonts w:ascii="Segoe UI" w:hAnsi="Segoe UI" w:cs="Segoe UI"/>
-          <w:sz w:val="28"/>
-          <w:szCs w:val="28"/>
-        </w:rPr>
-        <w:t>title</w:t>
-      </w:r>
-      <w:proofErr w:type="gramEnd"/>
-      <w:r>
-        <w:rPr>
-          <w:rFonts w:ascii="Segoe UI" w:hAnsi="Segoe UI" w:cs="Segoe UI"/>
-          <w:sz w:val="28"/>
-          <w:szCs w:val="28"/>
-        </w:rPr>
-        <w:t>: string,</w:t>
+        <w:t>title: string,</w:t>
       </w:r>
     </w:p>
     <w:p>
@@ -246,44 +155,7 @@
           <w:szCs w:val="28"/>
         </w:rPr>
         <w:tab/>
-      </w:r>
-      <w:proofErr w:type="spellStart"/>
-      <w:proofErr w:type="gramStart"/>
-      <w:r>
-        <w:rPr>
-          <w:rFonts w:ascii="Segoe UI" w:hAnsi="Segoe UI" w:cs="Segoe UI"/>
-          <w:sz w:val="28"/>
-          <w:szCs w:val="28"/>
-        </w:rPr>
-        <w:t>catid</w:t>
-      </w:r>
-      <w:proofErr w:type="spellEnd"/>
-      <w:proofErr w:type="gramEnd"/>
-      <w:r>
-        <w:rPr>
-          <w:rFonts w:ascii="Segoe UI" w:hAnsi="Segoe UI" w:cs="Segoe UI"/>
-          <w:sz w:val="28"/>
-          <w:szCs w:val="28"/>
-        </w:rPr>
-        <w:t xml:space="preserve">: </w:t>
-      </w:r>
-      <w:proofErr w:type="spellStart"/>
-      <w:r>
-        <w:rPr>
-          <w:rFonts w:ascii="Segoe UI" w:hAnsi="Segoe UI" w:cs="Segoe UI"/>
-          <w:sz w:val="28"/>
-          <w:szCs w:val="28"/>
-        </w:rPr>
-        <w:t>int</w:t>
-      </w:r>
-      <w:proofErr w:type="spellEnd"/>
-      <w:r>
-        <w:rPr>
-          <w:rFonts w:ascii="Segoe UI" w:hAnsi="Segoe UI" w:cs="Segoe UI"/>
-          <w:sz w:val="28"/>
-          <w:szCs w:val="28"/>
-        </w:rPr>
-        <w:t>,</w:t>
+        <w:t>catid: int,</w:t>
       </w:r>
     </w:p>
     <w:p>
@@ -302,24 +174,7 @@
           <w:szCs w:val="28"/>
         </w:rPr>
         <w:tab/>
-      </w:r>
-      <w:proofErr w:type="gramStart"/>
-      <w:r>
-        <w:rPr>
-          <w:rFonts w:ascii="Segoe UI" w:hAnsi="Segoe UI" w:cs="Segoe UI"/>
-          <w:sz w:val="28"/>
-          <w:szCs w:val="28"/>
-        </w:rPr>
-        <w:t>description</w:t>
-      </w:r>
-      <w:proofErr w:type="gramEnd"/>
-      <w:r>
-        <w:rPr>
-          <w:rFonts w:ascii="Segoe UI" w:hAnsi="Segoe UI" w:cs="Segoe UI"/>
-          <w:sz w:val="28"/>
-          <w:szCs w:val="28"/>
-        </w:rPr>
-        <w:t>: string,</w:t>
+        <w:t>description: string,</w:t>
       </w:r>
     </w:p>
     <w:p>
@@ -338,24 +193,7 @@
           <w:szCs w:val="28"/>
         </w:rPr>
         <w:tab/>
-      </w:r>
-      <w:proofErr w:type="gramStart"/>
-      <w:r>
-        <w:rPr>
-          <w:rFonts w:ascii="Segoe UI" w:hAnsi="Segoe UI" w:cs="Segoe UI"/>
-          <w:sz w:val="28"/>
-          <w:szCs w:val="28"/>
-        </w:rPr>
-        <w:t>tags</w:t>
-      </w:r>
-      <w:proofErr w:type="gramEnd"/>
-      <w:r>
-        <w:rPr>
-          <w:rFonts w:ascii="Segoe UI" w:hAnsi="Segoe UI" w:cs="Segoe UI"/>
-          <w:sz w:val="28"/>
-          <w:szCs w:val="28"/>
-        </w:rPr>
-        <w:t>: string,</w:t>
+        <w:t>tags: string,</w:t>
       </w:r>
       <w:r>
         <w:rPr>
@@ -364,27 +202,7 @@
           <w:sz w:val="28"/>
           <w:szCs w:val="28"/>
         </w:rPr>
-        <w:t xml:space="preserve">(Comma </w:t>
-      </w:r>
-      <w:proofErr w:type="spellStart"/>
-      <w:r>
-        <w:rPr>
-          <w:rFonts w:ascii="Segoe UI" w:hAnsi="Segoe UI" w:cs="Segoe UI"/>
-          <w:i/>
-          <w:sz w:val="28"/>
-          <w:szCs w:val="28"/>
-        </w:rPr>
-        <w:t>Seperated</w:t>
-      </w:r>
-      <w:proofErr w:type="spellEnd"/>
-      <w:r>
-        <w:rPr>
-          <w:rFonts w:ascii="Segoe UI" w:hAnsi="Segoe UI" w:cs="Segoe UI"/>
-          <w:i/>
-          <w:sz w:val="28"/>
-          <w:szCs w:val="28"/>
-        </w:rPr>
-        <w:t>)</w:t>
+        <w:t>(Comma Seperated)</w:t>
       </w:r>
     </w:p>
     <w:p>
@@ -403,37 +221,8 @@
           <w:szCs w:val="28"/>
         </w:rPr>
         <w:tab/>
-      </w:r>
-      <w:proofErr w:type="spellStart"/>
-      <w:proofErr w:type="gramStart"/>
-      <w:r>
-        <w:rPr>
-          <w:rFonts w:ascii="Segoe UI" w:hAnsi="Segoe UI" w:cs="Segoe UI"/>
-          <w:sz w:val="28"/>
-          <w:szCs w:val="28"/>
-        </w:rPr>
-        <w:t>userid</w:t>
-      </w:r>
-      <w:proofErr w:type="spellEnd"/>
-      <w:proofErr w:type="gramEnd"/>
-      <w:r>
-        <w:rPr>
-          <w:rFonts w:ascii="Segoe UI" w:hAnsi="Segoe UI" w:cs="Segoe UI"/>
-          <w:sz w:val="28"/>
-          <w:szCs w:val="28"/>
-        </w:rPr>
-        <w:t xml:space="preserve">: </w:t>
-      </w:r>
-      <w:proofErr w:type="spellStart"/>
-      <w:r>
-        <w:rPr>
-          <w:rFonts w:ascii="Segoe UI" w:hAnsi="Segoe UI" w:cs="Segoe UI"/>
-          <w:sz w:val="28"/>
-          <w:szCs w:val="28"/>
-        </w:rPr>
-        <w:t>int</w:t>
-      </w:r>
-      <w:proofErr w:type="spellEnd"/>
+        <w:t>userid: int</w:t>
+      </w:r>
     </w:p>
     <w:p>
       <w:pPr>
@@ -489,7 +278,23 @@
           <w:sz w:val="28"/>
           <w:szCs w:val="28"/>
         </w:rPr>
-        <w:t>Returns “Data Inserted Successfully” if successful. Else, corresponding error message is sent as JSON</w:t>
+        <w:t>Returns “</w:t>
+      </w:r>
+      <w:r>
+        <w:rPr>
+          <w:rFonts w:ascii="Segoe UI" w:hAnsi="Segoe UI" w:cs="Segoe UI"/>
+          <w:sz w:val="28"/>
+          <w:szCs w:val="28"/>
+        </w:rPr>
+        <w:t xml:space="preserve">Miscellaneous </w:t>
+      </w:r>
+      <w:r>
+        <w:rPr>
+          <w:rFonts w:ascii="Segoe UI" w:hAnsi="Segoe UI" w:cs="Segoe UI"/>
+          <w:sz w:val="28"/>
+          <w:szCs w:val="28"/>
+        </w:rPr>
+        <w:t>Data Inserted Successfully” if successful. Else, corresponding error message is sent as JSON</w:t>
       </w:r>
       <w:r>
         <w:rPr>
@@ -574,25 +379,7 @@
           <w:sz w:val="28"/>
           <w:szCs w:val="28"/>
         </w:rPr>
-        <w:t>/</w:t>
-      </w:r>
-      <w:proofErr w:type="spellStart"/>
-      <w:r>
-        <w:rPr>
-          <w:rFonts w:ascii="Segoe UI" w:hAnsi="Segoe UI" w:cs="Segoe UI"/>
-          <w:sz w:val="28"/>
-          <w:szCs w:val="28"/>
-        </w:rPr>
-        <w:t>api</w:t>
-      </w:r>
-      <w:proofErr w:type="spellEnd"/>
-      <w:r>
-        <w:rPr>
-          <w:rFonts w:ascii="Segoe UI" w:hAnsi="Segoe UI" w:cs="Segoe UI"/>
-          <w:sz w:val="28"/>
-          <w:szCs w:val="28"/>
-        </w:rPr>
-        <w:t>/v1/submit/categories</w:t>
+        <w:t>/api/v1/submit/categories</w:t>
       </w:r>
     </w:p>
     <w:p>
@@ -622,7 +409,6 @@
           <w:szCs w:val="28"/>
         </w:rPr>
       </w:pPr>
-      <w:proofErr w:type="gramStart"/>
       <w:r>
         <w:rPr>
           <w:rFonts w:ascii="Segoe UI" w:hAnsi="Segoe UI" w:cs="Segoe UI"/>
@@ -631,7 +417,6 @@
         </w:rPr>
         <w:t>Lists all categories.</w:t>
       </w:r>
-      <w:proofErr w:type="gramEnd"/>
     </w:p>
     <w:p>
       <w:pPr>
@@ -670,7 +455,6 @@
           <w:szCs w:val="28"/>
         </w:rPr>
       </w:pPr>
-      <w:bookmarkStart w:id="0" w:name="_GoBack"/>
       <w:r>
         <w:rPr>
           <w:noProof/>
@@ -712,10 +496,633 @@
           </wp:inline>
         </w:drawing>
       </w:r>
+    </w:p>
+    <w:p>
+      <w:pPr>
+        <w:pStyle w:val="Heading1"/>
+        <w:rPr>
+          <w:rFonts w:ascii="Segoe UI" w:hAnsi="Segoe UI" w:cs="Segoe UI"/>
+          <w:b w:val="0"/>
+        </w:rPr>
+      </w:pPr>
+      <w:r>
+        <w:rPr>
+          <w:rFonts w:ascii="Segoe UI" w:hAnsi="Segoe UI" w:cs="Segoe UI"/>
+          <w:b w:val="0"/>
+        </w:rPr>
+        <w:lastRenderedPageBreak/>
+        <w:t>View Profile</w:t>
+      </w:r>
+      <w:r>
+        <w:rPr>
+          <w:rFonts w:ascii="Segoe UI" w:hAnsi="Segoe UI" w:cs="Segoe UI"/>
+          <w:b w:val="0"/>
+        </w:rPr>
+        <w:t xml:space="preserve"> - GET</w:t>
+      </w:r>
+    </w:p>
+    <w:p>
+      <w:pPr>
+        <w:rPr>
+          <w:rFonts w:ascii="Segoe UI" w:hAnsi="Segoe UI" w:cs="Segoe UI"/>
+          <w:b/>
+          <w:sz w:val="28"/>
+          <w:szCs w:val="28"/>
+        </w:rPr>
+      </w:pPr>
+      <w:r>
+        <w:rPr>
+          <w:rFonts w:ascii="Segoe UI" w:hAnsi="Segoe UI" w:cs="Segoe UI"/>
+          <w:b/>
+          <w:sz w:val="28"/>
+          <w:szCs w:val="28"/>
+        </w:rPr>
+        <w:t>Endpoint:</w:t>
+      </w:r>
+    </w:p>
+    <w:p>
+      <w:pPr>
+        <w:spacing w:before="240"/>
+        <w:rPr>
+          <w:rFonts w:ascii="Segoe UI" w:hAnsi="Segoe UI" w:cs="Segoe UI"/>
+          <w:sz w:val="28"/>
+          <w:szCs w:val="28"/>
+        </w:rPr>
+      </w:pPr>
+      <w:r>
+        <w:rPr>
+          <w:rFonts w:ascii="Segoe UI" w:hAnsi="Segoe UI" w:cs="Segoe UI"/>
+          <w:sz w:val="28"/>
+          <w:szCs w:val="28"/>
+        </w:rPr>
+        <w:t>/api/v1/</w:t>
+      </w:r>
+      <w:r>
+        <w:rPr>
+          <w:rFonts w:ascii="Segoe UI" w:hAnsi="Segoe UI" w:cs="Segoe UI"/>
+          <w:sz w:val="28"/>
+          <w:szCs w:val="28"/>
+        </w:rPr>
+        <w:t>view/profile/</w:t>
+      </w:r>
+      <w:r>
+        <w:rPr>
+          <w:rFonts w:ascii="Segoe UI" w:hAnsi="Segoe UI" w:cs="Segoe UI"/>
+          <w:sz w:val="28"/>
+          <w:szCs w:val="28"/>
+        </w:rPr>
+        <w:t>:</w:t>
+      </w:r>
+      <w:r>
+        <w:rPr>
+          <w:rFonts w:ascii="Segoe UI" w:hAnsi="Segoe UI" w:cs="Segoe UI"/>
+          <w:sz w:val="28"/>
+          <w:szCs w:val="28"/>
+        </w:rPr>
+        <w:t>username</w:t>
+      </w:r>
+    </w:p>
+    <w:p>
+      <w:pPr>
+        <w:rPr>
+          <w:rFonts w:ascii="Segoe UI" w:hAnsi="Segoe UI" w:cs="Segoe UI"/>
+          <w:b/>
+          <w:sz w:val="28"/>
+          <w:szCs w:val="28"/>
+        </w:rPr>
+      </w:pPr>
+      <w:r>
+        <w:rPr>
+          <w:rFonts w:ascii="Segoe UI" w:hAnsi="Segoe UI" w:cs="Segoe UI"/>
+          <w:b/>
+          <w:sz w:val="28"/>
+          <w:szCs w:val="28"/>
+        </w:rPr>
+        <w:t>Response:</w:t>
+      </w:r>
+    </w:p>
+    <w:p>
+      <w:pPr>
+        <w:rPr>
+          <w:rFonts w:ascii="Segoe UI" w:hAnsi="Segoe UI" w:cs="Segoe UI"/>
+          <w:sz w:val="28"/>
+          <w:szCs w:val="28"/>
+        </w:rPr>
+      </w:pPr>
+      <w:r>
+        <w:rPr>
+          <w:rFonts w:ascii="Segoe UI" w:hAnsi="Segoe UI" w:cs="Segoe UI"/>
+          <w:sz w:val="28"/>
+          <w:szCs w:val="28"/>
+        </w:rPr>
+        <w:t>Profile Details</w:t>
+      </w:r>
+    </w:p>
+    <w:p>
+      <w:pPr>
+        <w:rPr>
+          <w:rFonts w:ascii="Segoe UI" w:hAnsi="Segoe UI" w:cs="Segoe UI"/>
+          <w:b/>
+          <w:sz w:val="28"/>
+          <w:szCs w:val="28"/>
+        </w:rPr>
+      </w:pPr>
+      <w:r>
+        <w:rPr>
+          <w:rFonts w:ascii="Segoe UI" w:hAnsi="Segoe UI" w:cs="Segoe UI"/>
+          <w:b/>
+          <w:sz w:val="28"/>
+          <w:szCs w:val="28"/>
+        </w:rPr>
+        <w:t>Sample Response</w:t>
+      </w:r>
+      <w:r>
+        <w:rPr>
+          <w:rFonts w:ascii="Segoe UI" w:hAnsi="Segoe UI" w:cs="Segoe UI"/>
+          <w:b/>
+          <w:sz w:val="28"/>
+          <w:szCs w:val="28"/>
+        </w:rPr>
+        <w:t>:</w:t>
+      </w:r>
+    </w:p>
+    <w:p>
+      <w:pPr>
+        <w:rPr>
+          <w:rFonts w:ascii="Segoe UI" w:hAnsi="Segoe UI" w:cs="Segoe UI"/>
+          <w:sz w:val="28"/>
+          <w:szCs w:val="28"/>
+        </w:rPr>
+      </w:pPr>
+      <w:r>
+        <w:rPr>
+          <w:noProof/>
+          <w:lang w:eastAsia="en-GB"/>
+        </w:rPr>
+        <w:drawing>
+          <wp:inline distT="0" distB="0" distL="0" distR="0" wp14:anchorId="5C7F3440" wp14:editId="1E326EA8">
+            <wp:extent cx="3764280" cy="2156460"/>
+            <wp:effectExtent l="0" t="0" r="7620" b="0"/>
+            <wp:docPr id="2" name="Picture 2"/>
+            <wp:cNvGraphicFramePr>
+              <a:graphicFrameLocks xmlns:a="http://schemas.openxmlformats.org/drawingml/2006/main" noChangeAspect="1"/>
+            </wp:cNvGraphicFramePr>
+            <a:graphic xmlns:a="http://schemas.openxmlformats.org/drawingml/2006/main">
+              <a:graphicData uri="http://schemas.openxmlformats.org/drawingml/2006/picture">
+                <pic:pic xmlns:pic="http://schemas.openxmlformats.org/drawingml/2006/picture">
+                  <pic:nvPicPr>
+                    <pic:cNvPr id="0" name=""/>
+                    <pic:cNvPicPr/>
+                  </pic:nvPicPr>
+                  <pic:blipFill>
+                    <a:blip r:embed="rId8"/>
+                    <a:stretch>
+                      <a:fillRect/>
+                    </a:stretch>
+                  </pic:blipFill>
+                  <pic:spPr>
+                    <a:xfrm>
+                      <a:off x="0" y="0"/>
+                      <a:ext cx="3764280" cy="2156460"/>
+                    </a:xfrm>
+                    <a:prstGeom prst="rect">
+                      <a:avLst/>
+                    </a:prstGeom>
+                  </pic:spPr>
+                </pic:pic>
+              </a:graphicData>
+            </a:graphic>
+          </wp:inline>
+        </w:drawing>
+      </w:r>
+    </w:p>
+    <w:p>
+      <w:r>
+        <w:br w:type="page"/>
+      </w:r>
+    </w:p>
+    <w:p>
+      <w:pPr>
+        <w:pStyle w:val="Heading1"/>
+        <w:rPr>
+          <w:rFonts w:ascii="Segoe UI" w:hAnsi="Segoe UI" w:cs="Segoe UI"/>
+          <w:b w:val="0"/>
+        </w:rPr>
+      </w:pPr>
+      <w:r>
+        <w:rPr>
+          <w:rFonts w:ascii="Segoe UI" w:hAnsi="Segoe UI" w:cs="Segoe UI"/>
+          <w:b w:val="0"/>
+        </w:rPr>
+        <w:lastRenderedPageBreak/>
+        <w:t xml:space="preserve">Submit </w:t>
+      </w:r>
+      <w:r>
+        <w:rPr>
+          <w:rFonts w:ascii="Segoe UI" w:hAnsi="Segoe UI" w:cs="Segoe UI"/>
+          <w:b w:val="0"/>
+        </w:rPr>
+        <w:t>Deal</w:t>
+      </w:r>
+      <w:r>
+        <w:rPr>
+          <w:rFonts w:ascii="Segoe UI" w:hAnsi="Segoe UI" w:cs="Segoe UI"/>
+          <w:b w:val="0"/>
+        </w:rPr>
+        <w:t xml:space="preserve"> Thread</w:t>
+      </w:r>
+      <w:r>
+        <w:rPr>
+          <w:rFonts w:ascii="Segoe UI" w:hAnsi="Segoe UI" w:cs="Segoe UI"/>
+          <w:b w:val="0"/>
+        </w:rPr>
+        <w:t xml:space="preserve"> - POST</w:t>
+      </w:r>
+    </w:p>
+    <w:p>
+      <w:pPr>
+        <w:spacing w:before="240"/>
+        <w:rPr>
+          <w:rFonts w:ascii="Segoe UI" w:hAnsi="Segoe UI" w:cs="Segoe UI"/>
+          <w:b/>
+          <w:sz w:val="28"/>
+          <w:szCs w:val="28"/>
+        </w:rPr>
+      </w:pPr>
+      <w:r>
+        <w:rPr>
+          <w:rFonts w:ascii="Segoe UI" w:hAnsi="Segoe UI" w:cs="Segoe UI"/>
+          <w:b/>
+          <w:sz w:val="28"/>
+          <w:szCs w:val="28"/>
+        </w:rPr>
+        <w:t xml:space="preserve">Endpoint: </w:t>
+      </w:r>
+    </w:p>
+    <w:p>
+      <w:pPr>
+        <w:spacing w:before="240"/>
+        <w:rPr>
+          <w:rFonts w:ascii="Segoe UI" w:hAnsi="Segoe UI" w:cs="Segoe UI"/>
+          <w:sz w:val="28"/>
+          <w:szCs w:val="28"/>
+        </w:rPr>
+      </w:pPr>
+      <w:r>
+        <w:rPr>
+          <w:rFonts w:ascii="Segoe UI" w:hAnsi="Segoe UI" w:cs="Segoe UI"/>
+          <w:sz w:val="28"/>
+          <w:szCs w:val="28"/>
+        </w:rPr>
+        <w:t>/api/v1/submit/</w:t>
+      </w:r>
+      <w:r>
+        <w:rPr>
+          <w:rFonts w:ascii="Segoe UI" w:hAnsi="Segoe UI" w:cs="Segoe UI"/>
+          <w:sz w:val="28"/>
+          <w:szCs w:val="28"/>
+        </w:rPr>
+        <w:t>deal</w:t>
+      </w:r>
+    </w:p>
+    <w:p>
+      <w:pPr>
+        <w:spacing w:before="240"/>
+        <w:rPr>
+          <w:rFonts w:ascii="Segoe UI" w:hAnsi="Segoe UI" w:cs="Segoe UI"/>
+          <w:b/>
+          <w:sz w:val="28"/>
+          <w:szCs w:val="28"/>
+        </w:rPr>
+      </w:pPr>
+      <w:r>
+        <w:rPr>
+          <w:rFonts w:ascii="Segoe UI" w:hAnsi="Segoe UI" w:cs="Segoe UI"/>
+          <w:b/>
+          <w:sz w:val="28"/>
+          <w:szCs w:val="28"/>
+        </w:rPr>
+        <w:t>Request Body:</w:t>
+      </w:r>
+    </w:p>
+    <w:p>
+      <w:pPr>
+        <w:spacing w:before="240"/>
+        <w:rPr>
+          <w:rFonts w:ascii="Segoe UI" w:hAnsi="Segoe UI" w:cs="Segoe UI"/>
+          <w:sz w:val="28"/>
+          <w:szCs w:val="28"/>
+        </w:rPr>
+      </w:pPr>
+      <w:r>
+        <w:rPr>
+          <w:rFonts w:ascii="Segoe UI" w:hAnsi="Segoe UI" w:cs="Segoe UI"/>
+          <w:sz w:val="28"/>
+          <w:szCs w:val="28"/>
+        </w:rPr>
+        <w:t>{</w:t>
+      </w:r>
+    </w:p>
+    <w:p>
+      <w:pPr>
+        <w:spacing w:before="240"/>
+        <w:rPr>
+          <w:rFonts w:ascii="Segoe UI" w:hAnsi="Segoe UI" w:cs="Segoe UI"/>
+          <w:sz w:val="28"/>
+          <w:szCs w:val="28"/>
+        </w:rPr>
+      </w:pPr>
+      <w:r>
+        <w:rPr>
+          <w:rFonts w:ascii="Segoe UI" w:hAnsi="Segoe UI" w:cs="Segoe UI"/>
+          <w:sz w:val="28"/>
+          <w:szCs w:val="28"/>
+        </w:rPr>
+        <w:tab/>
+        <w:t>threadTypeId: int,</w:t>
+      </w:r>
+    </w:p>
+    <w:p>
+      <w:pPr>
+        <w:spacing w:before="240"/>
+        <w:rPr>
+          <w:rFonts w:ascii="Segoe UI" w:hAnsi="Segoe UI" w:cs="Segoe UI"/>
+          <w:sz w:val="28"/>
+          <w:szCs w:val="28"/>
+        </w:rPr>
+      </w:pPr>
+      <w:r>
+        <w:rPr>
+          <w:rFonts w:ascii="Segoe UI" w:hAnsi="Segoe UI" w:cs="Segoe UI"/>
+          <w:sz w:val="28"/>
+          <w:szCs w:val="28"/>
+        </w:rPr>
+        <w:tab/>
+        <w:t>title: string,</w:t>
+      </w:r>
+    </w:p>
+    <w:p>
+      <w:pPr>
+        <w:spacing w:before="240"/>
+        <w:rPr>
+          <w:rFonts w:ascii="Segoe UI" w:hAnsi="Segoe UI" w:cs="Segoe UI"/>
+          <w:sz w:val="28"/>
+          <w:szCs w:val="28"/>
+        </w:rPr>
+      </w:pPr>
+      <w:r>
+        <w:rPr>
+          <w:rFonts w:ascii="Segoe UI" w:hAnsi="Segoe UI" w:cs="Segoe UI"/>
+          <w:sz w:val="28"/>
+          <w:szCs w:val="28"/>
+        </w:rPr>
+        <w:tab/>
+        <w:t>deal_url: string,</w:t>
+      </w:r>
+      <w:bookmarkStart w:id="0" w:name="_GoBack"/>
       <w:bookmarkEnd w:id="0"/>
     </w:p>
+    <w:p>
+      <w:pPr>
+        <w:spacing w:before="240"/>
+        <w:rPr>
+          <w:rFonts w:ascii="Segoe UI" w:hAnsi="Segoe UI" w:cs="Segoe UI"/>
+          <w:sz w:val="28"/>
+          <w:szCs w:val="28"/>
+        </w:rPr>
+      </w:pPr>
+      <w:r>
+        <w:rPr>
+          <w:rFonts w:ascii="Segoe UI" w:hAnsi="Segoe UI" w:cs="Segoe UI"/>
+          <w:sz w:val="28"/>
+          <w:szCs w:val="28"/>
+        </w:rPr>
+        <w:tab/>
+        <w:t>price: string,</w:t>
+      </w:r>
+    </w:p>
+    <w:p>
+      <w:pPr>
+        <w:spacing w:before="240"/>
+        <w:rPr>
+          <w:rFonts w:ascii="Segoe UI" w:hAnsi="Segoe UI" w:cs="Segoe UI"/>
+          <w:sz w:val="28"/>
+          <w:szCs w:val="28"/>
+        </w:rPr>
+      </w:pPr>
+      <w:r>
+        <w:rPr>
+          <w:rFonts w:ascii="Segoe UI" w:hAnsi="Segoe UI" w:cs="Segoe UI"/>
+          <w:sz w:val="28"/>
+          <w:szCs w:val="28"/>
+        </w:rPr>
+        <w:tab/>
+        <w:t>catid: int,</w:t>
+      </w:r>
+    </w:p>
+    <w:p>
+      <w:pPr>
+        <w:spacing w:before="240"/>
+        <w:rPr>
+          <w:rFonts w:ascii="Segoe UI" w:hAnsi="Segoe UI" w:cs="Segoe UI"/>
+          <w:sz w:val="28"/>
+          <w:szCs w:val="28"/>
+        </w:rPr>
+      </w:pPr>
+      <w:r>
+        <w:rPr>
+          <w:rFonts w:ascii="Segoe UI" w:hAnsi="Segoe UI" w:cs="Segoe UI"/>
+          <w:sz w:val="28"/>
+          <w:szCs w:val="28"/>
+        </w:rPr>
+        <w:tab/>
+        <w:t>description: string,</w:t>
+      </w:r>
+    </w:p>
+    <w:p>
+      <w:pPr>
+        <w:spacing w:before="240"/>
+        <w:rPr>
+          <w:rFonts w:ascii="Segoe UI" w:hAnsi="Segoe UI" w:cs="Segoe UI"/>
+          <w:sz w:val="28"/>
+          <w:szCs w:val="28"/>
+        </w:rPr>
+      </w:pPr>
+      <w:r>
+        <w:rPr>
+          <w:rFonts w:ascii="Segoe UI" w:hAnsi="Segoe UI" w:cs="Segoe UI"/>
+          <w:sz w:val="28"/>
+          <w:szCs w:val="28"/>
+        </w:rPr>
+        <w:tab/>
+        <w:t>image: string,</w:t>
+      </w:r>
+    </w:p>
+    <w:p>
+      <w:pPr>
+        <w:spacing w:before="240"/>
+        <w:rPr>
+          <w:rFonts w:ascii="Segoe UI" w:hAnsi="Segoe UI" w:cs="Segoe UI"/>
+          <w:sz w:val="28"/>
+          <w:szCs w:val="28"/>
+        </w:rPr>
+      </w:pPr>
+      <w:r>
+        <w:rPr>
+          <w:rFonts w:ascii="Segoe UI" w:hAnsi="Segoe UI" w:cs="Segoe UI"/>
+          <w:sz w:val="28"/>
+          <w:szCs w:val="28"/>
+        </w:rPr>
+        <w:tab/>
+        <w:t>tags: string,</w:t>
+      </w:r>
+      <w:r>
+        <w:rPr>
+          <w:rFonts w:ascii="Segoe UI" w:hAnsi="Segoe UI" w:cs="Segoe UI"/>
+          <w:i/>
+          <w:sz w:val="28"/>
+          <w:szCs w:val="28"/>
+        </w:rPr>
+        <w:t>(Comma Seperated)</w:t>
+      </w:r>
+    </w:p>
+    <w:p>
+      <w:pPr>
+        <w:spacing w:before="240"/>
+        <w:rPr>
+          <w:rFonts w:ascii="Segoe UI" w:hAnsi="Segoe UI" w:cs="Segoe UI"/>
+          <w:sz w:val="28"/>
+          <w:szCs w:val="28"/>
+        </w:rPr>
+      </w:pPr>
+      <w:r>
+        <w:rPr>
+          <w:rFonts w:ascii="Segoe UI" w:hAnsi="Segoe UI" w:cs="Segoe UI"/>
+          <w:sz w:val="28"/>
+          <w:szCs w:val="28"/>
+        </w:rPr>
+        <w:tab/>
+      </w:r>
+      <w:r>
+        <w:rPr>
+          <w:rFonts w:ascii="Segoe UI" w:hAnsi="Segoe UI" w:cs="Segoe UI"/>
+          <w:sz w:val="28"/>
+          <w:szCs w:val="28"/>
+        </w:rPr>
+        <w:t>start_date: date,</w:t>
+      </w:r>
+    </w:p>
+    <w:p>
+      <w:pPr>
+        <w:spacing w:before="240"/>
+        <w:rPr>
+          <w:rFonts w:ascii="Segoe UI" w:hAnsi="Segoe UI" w:cs="Segoe UI"/>
+          <w:sz w:val="28"/>
+          <w:szCs w:val="28"/>
+        </w:rPr>
+      </w:pPr>
+      <w:r>
+        <w:rPr>
+          <w:rFonts w:ascii="Segoe UI" w:hAnsi="Segoe UI" w:cs="Segoe UI"/>
+          <w:sz w:val="28"/>
+          <w:szCs w:val="28"/>
+        </w:rPr>
+        <w:tab/>
+        <w:t>end_date: date,</w:t>
+      </w:r>
+    </w:p>
+    <w:p>
+      <w:pPr>
+        <w:spacing w:before="240"/>
+        <w:rPr>
+          <w:rFonts w:ascii="Segoe UI" w:hAnsi="Segoe UI" w:cs="Segoe UI"/>
+          <w:sz w:val="28"/>
+          <w:szCs w:val="28"/>
+        </w:rPr>
+      </w:pPr>
+      <w:r>
+        <w:rPr>
+          <w:rFonts w:ascii="Segoe UI" w:hAnsi="Segoe UI" w:cs="Segoe UI"/>
+          <w:sz w:val="28"/>
+          <w:szCs w:val="28"/>
+        </w:rPr>
+        <w:tab/>
+      </w:r>
+      <w:r>
+        <w:rPr>
+          <w:rFonts w:ascii="Segoe UI" w:hAnsi="Segoe UI" w:cs="Segoe UI"/>
+          <w:sz w:val="28"/>
+          <w:szCs w:val="28"/>
+        </w:rPr>
+        <w:t>userid: int</w:t>
+      </w:r>
+    </w:p>
+    <w:p>
+      <w:pPr>
+        <w:spacing w:before="240"/>
+        <w:rPr>
+          <w:rFonts w:ascii="Segoe UI" w:hAnsi="Segoe UI" w:cs="Segoe UI"/>
+          <w:sz w:val="28"/>
+          <w:szCs w:val="28"/>
+        </w:rPr>
+      </w:pPr>
+      <w:r>
+        <w:rPr>
+          <w:rFonts w:ascii="Segoe UI" w:hAnsi="Segoe UI" w:cs="Segoe UI"/>
+          <w:sz w:val="28"/>
+          <w:szCs w:val="28"/>
+        </w:rPr>
+        <w:t>}</w:t>
+      </w:r>
+    </w:p>
+    <w:p>
+      <w:pPr>
+        <w:spacing w:before="240"/>
+        <w:rPr>
+          <w:rFonts w:ascii="Segoe UI" w:hAnsi="Segoe UI" w:cs="Segoe UI"/>
+          <w:b/>
+          <w:sz w:val="28"/>
+          <w:szCs w:val="28"/>
+        </w:rPr>
+      </w:pPr>
+      <w:r>
+        <w:rPr>
+          <w:rFonts w:ascii="Segoe UI" w:hAnsi="Segoe UI" w:cs="Segoe UI"/>
+          <w:b/>
+          <w:sz w:val="28"/>
+          <w:szCs w:val="28"/>
+        </w:rPr>
+        <w:t>Response:</w:t>
+      </w:r>
+    </w:p>
+    <w:p>
+      <w:r>
+        <w:rPr>
+          <w:rFonts w:ascii="Segoe UI" w:hAnsi="Segoe UI" w:cs="Segoe UI"/>
+          <w:sz w:val="28"/>
+          <w:szCs w:val="28"/>
+        </w:rPr>
+        <w:t>Returns “</w:t>
+      </w:r>
+      <w:r>
+        <w:rPr>
+          <w:rFonts w:ascii="Segoe UI" w:hAnsi="Segoe UI" w:cs="Segoe UI"/>
+          <w:sz w:val="28"/>
+          <w:szCs w:val="28"/>
+        </w:rPr>
+        <w:t>Deal Data</w:t>
+      </w:r>
+      <w:r>
+        <w:rPr>
+          <w:rFonts w:ascii="Segoe UI" w:hAnsi="Segoe UI" w:cs="Segoe UI"/>
+          <w:sz w:val="28"/>
+          <w:szCs w:val="28"/>
+        </w:rPr>
+        <w:t xml:space="preserve"> Inserted Successfully” if successful. Else, corresponding error message is sent as JSON Error.</w:t>
+      </w:r>
+    </w:p>
     <w:sectPr>
-      <w:headerReference w:type="default" r:id="rId8"/>
+      <w:headerReference w:type="default" r:id="rId9"/>
       <w:pgSz w:w="11906" w:h="16838"/>
       <w:pgMar w:top="1440" w:right="1440" w:bottom="1440" w:left="1440" w:header="708" w:footer="708" w:gutter="0"/>
       <w:cols w:space="708"/>

</xml_diff>